<commit_message>
set nation code instead driver card number in system
</commit_message>
<xml_diff>
--- a/Works/99-02-01.docx
+++ b/Works/99-02-01.docx
@@ -52,7 +52,15 @@
           <w:rtl/>
           <w:lang w:bidi="fa-IR"/>
         </w:rPr>
-        <w:t>01</w:t>
+        <w:t>0</w:t>
+      </w:r>
+      <w:r>
+        <w:rPr>
+          <w:rFonts w:ascii="Calibri" w:hAnsi="Calibri" w:hint="cs"/>
+          <w:rtl/>
+          <w:lang w:bidi="fa-IR"/>
+        </w:rPr>
+        <w:t>2</w:t>
       </w:r>
       <w:r>
         <w:rPr>
@@ -107,7 +115,15 @@
           <w:rtl/>
           <w:lang w:bidi="fa-IR"/>
         </w:rPr>
-        <w:t>01</w:t>
+        <w:t>0</w:t>
+      </w:r>
+      <w:r>
+        <w:rPr>
+          <w:rFonts w:ascii="Calibri" w:hAnsi="Calibri" w:hint="cs"/>
+          <w:rtl/>
+          <w:lang w:bidi="fa-IR"/>
+        </w:rPr>
+        <w:t>2</w:t>
       </w:r>
       <w:r>
         <w:rPr>
@@ -250,10 +266,19 @@
               <w:rPr>
                 <w:sz w:val="20"/>
                 <w:szCs w:val="22"/>
-                <w:rtl/>
-                <w:lang w:bidi="fa-IR"/>
-              </w:rPr>
-            </w:pPr>
+                <w:lang w:bidi="fa-IR"/>
+              </w:rPr>
+            </w:pPr>
+            <w:r>
+              <w:rPr>
+                <w:rFonts w:hint="cs"/>
+                <w:sz w:val="20"/>
+                <w:szCs w:val="22"/>
+                <w:rtl/>
+                <w:lang w:bidi="fa-IR"/>
+              </w:rPr>
+              <w:t>1</w:t>
+            </w:r>
           </w:p>
         </w:tc>
         <w:tc>
@@ -275,17 +300,6 @@
                 <w:lang w:bidi="fa-IR"/>
               </w:rPr>
             </w:pPr>
-            <w:r>
-              <w:rPr>
-                <w:b/>
-                <w:bCs/>
-                <w:sz w:val="20"/>
-                <w:szCs w:val="22"/>
-                <w:rtl/>
-                <w:lang w:bidi="fa-IR"/>
-              </w:rPr>
-              <w:t>غ</w:t>
-            </w:r>
             <w:r>
               <w:rPr>
                 <w:rFonts w:hint="cs"/>
@@ -296,11 +310,82 @@
                 <w:rtl/>
                 <w:lang w:bidi="fa-IR"/>
               </w:rPr>
-              <w:t>ی</w:t>
+              <w:t>افزودن موقتی کد ملی به گزارش مجوز بارگیری</w:t>
             </w:r>
+          </w:p>
+        </w:tc>
+        <w:tc>
+          <w:tcPr>
+            <w:tcW w:w="1073" w:type="dxa"/>
+          </w:tcPr>
+          <w:p>
+            <w:pPr>
+              <w:pStyle w:val="ListParagraph"/>
+              <w:bidi/>
+              <w:ind w:left="0"/>
+              <w:jc w:val="center"/>
+              <w:cnfStyle w:val="000000100000" w:firstRow="0" w:lastRow="0" w:firstColumn="0" w:lastColumn="0" w:oddVBand="0" w:evenVBand="0" w:oddHBand="1" w:evenHBand="0" w:firstRowFirstColumn="0" w:firstRowLastColumn="0" w:lastRowFirstColumn="0" w:lastRowLastColumn="0"/>
+              <w:rPr>
+                <w:sz w:val="18"/>
+                <w:szCs w:val="20"/>
+                <w:rtl/>
+                <w:lang w:bidi="fa-IR"/>
+              </w:rPr>
+            </w:pPr>
             <w:r>
               <w:rPr>
-                <w:rFonts w:hint="eastAsia"/>
+                <w:rFonts w:hint="cs"/>
+                <w:sz w:val="18"/>
+                <w:szCs w:val="20"/>
+                <w:rtl/>
+                <w:lang w:bidi="fa-IR"/>
+              </w:rPr>
+              <w:t>انجام شد</w:t>
+            </w:r>
+          </w:p>
+        </w:tc>
+      </w:tr>
+      <w:tr>
+        <w:tc>
+          <w:tcPr>
+            <w:cnfStyle w:val="001000000000" w:firstRow="0" w:lastRow="0" w:firstColumn="1" w:lastColumn="0" w:oddVBand="0" w:evenVBand="0" w:oddHBand="0" w:evenHBand="0" w:firstRowFirstColumn="0" w:firstRowLastColumn="0" w:lastRowFirstColumn="0" w:lastRowLastColumn="0"/>
+            <w:tcW w:w="613" w:type="dxa"/>
+          </w:tcPr>
+          <w:p>
+            <w:pPr>
+              <w:pStyle w:val="ListParagraph"/>
+              <w:bidi/>
+              <w:ind w:left="0"/>
+              <w:rPr>
+                <w:sz w:val="20"/>
+                <w:szCs w:val="22"/>
+                <w:rtl/>
+                <w:lang w:bidi="fa-IR"/>
+              </w:rPr>
+            </w:pPr>
+            <w:r>
+              <w:rPr>
+                <w:rFonts w:hint="cs"/>
+                <w:sz w:val="20"/>
+                <w:szCs w:val="22"/>
+                <w:rtl/>
+                <w:lang w:bidi="fa-IR"/>
+              </w:rPr>
+              <w:t>2</w:t>
+            </w:r>
+          </w:p>
+        </w:tc>
+        <w:tc>
+          <w:tcPr>
+            <w:tcW w:w="8658" w:type="dxa"/>
+          </w:tcPr>
+          <w:p>
+            <w:pPr>
+              <w:pStyle w:val="ListParagraph"/>
+              <w:bidi/>
+              <w:ind w:left="0"/>
+              <w:cnfStyle w:val="000000000000" w:firstRow="0" w:lastRow="0" w:firstColumn="0" w:lastColumn="0" w:oddVBand="0" w:evenVBand="0" w:oddHBand="0" w:evenHBand="0" w:firstRowFirstColumn="0" w:firstRowLastColumn="0" w:lastRowFirstColumn="0" w:lastRowLastColumn="0"/>
+              <w:rPr>
                 <w:b/>
                 <w:bCs/>
                 <w:sz w:val="20"/>
@@ -308,19 +393,7 @@
                 <w:rtl/>
                 <w:lang w:bidi="fa-IR"/>
               </w:rPr>
-              <w:t>ر</w:t>
-            </w:r>
-            <w:r>
-              <w:rPr>
-                <w:b/>
-                <w:bCs/>
-                <w:sz w:val="20"/>
-                <w:szCs w:val="22"/>
-                <w:rtl/>
-                <w:lang w:bidi="fa-IR"/>
-              </w:rPr>
-              <w:t xml:space="preserve"> فعال ساز</w:t>
-            </w:r>
+            </w:pPr>
             <w:r>
               <w:rPr>
                 <w:rFonts w:hint="cs"/>
@@ -331,78 +404,8 @@
                 <w:rtl/>
                 <w:lang w:bidi="fa-IR"/>
               </w:rPr>
-              <w:t>ی</w:t>
+              <w:t>اصلاح گزارش ورودی های خارج نشده (سه راننده در گزارش دو بار آمده بود)</w:t>
             </w:r>
-            <w:r>
-              <w:rPr>
-                <w:b/>
-                <w:bCs/>
-                <w:sz w:val="20"/>
-                <w:szCs w:val="22"/>
-                <w:rtl/>
-                <w:lang w:bidi="fa-IR"/>
-              </w:rPr>
-              <w:t xml:space="preserve"> و</w:t>
-            </w:r>
-            <w:r>
-              <w:rPr>
-                <w:rFonts w:hint="cs"/>
-                <w:b/>
-                <w:bCs/>
-                <w:sz w:val="20"/>
-                <w:szCs w:val="22"/>
-                <w:rtl/>
-                <w:lang w:bidi="fa-IR"/>
-              </w:rPr>
-              <w:t>ی</w:t>
-            </w:r>
-            <w:r>
-              <w:rPr>
-                <w:rFonts w:hint="eastAsia"/>
-                <w:b/>
-                <w:bCs/>
-                <w:sz w:val="20"/>
-                <w:szCs w:val="22"/>
-                <w:rtl/>
-                <w:lang w:bidi="fa-IR"/>
-              </w:rPr>
-              <w:t>را</w:t>
-            </w:r>
-            <w:r>
-              <w:rPr>
-                <w:rFonts w:hint="cs"/>
-                <w:b/>
-                <w:bCs/>
-                <w:sz w:val="20"/>
-                <w:szCs w:val="22"/>
-                <w:rtl/>
-                <w:lang w:bidi="fa-IR"/>
-              </w:rPr>
-              <w:t>ی</w:t>
-            </w:r>
-            <w:r>
-              <w:rPr>
-                <w:rFonts w:hint="eastAsia"/>
-                <w:b/>
-                <w:bCs/>
-                <w:sz w:val="20"/>
-                <w:szCs w:val="22"/>
-                <w:rtl/>
-                <w:lang w:bidi="fa-IR"/>
-              </w:rPr>
-              <w:t>ش</w:t>
-            </w:r>
-            <w:r>
-              <w:rPr>
-                <w:b/>
-                <w:bCs/>
-                <w:sz w:val="20"/>
-                <w:szCs w:val="22"/>
-                <w:rtl/>
-                <w:lang w:bidi="fa-IR"/>
-              </w:rPr>
-              <w:t xml:space="preserve"> ثبت کننده در فرم اعلام بار شرکت</w:t>
-            </w:r>
           </w:p>
         </w:tc>
         <w:tc>
@@ -415,86 +418,24 @@
               <w:bidi/>
               <w:ind w:left="0"/>
               <w:jc w:val="center"/>
-              <w:cnfStyle w:val="000000100000" w:firstRow="0" w:lastRow="0" w:firstColumn="0" w:lastColumn="0" w:oddVBand="0" w:evenVBand="0" w:oddHBand="1" w:evenHBand="0" w:firstRowFirstColumn="0" w:firstRowLastColumn="0" w:lastRowFirstColumn="0" w:lastRowLastColumn="0"/>
+              <w:cnfStyle w:val="000000000000" w:firstRow="0" w:lastRow="0" w:firstColumn="0" w:lastColumn="0" w:oddVBand="0" w:evenVBand="0" w:oddHBand="0" w:evenHBand="0" w:firstRowFirstColumn="0" w:firstRowLastColumn="0" w:lastRowFirstColumn="0" w:lastRowLastColumn="0"/>
               <w:rPr>
                 <w:sz w:val="18"/>
                 <w:szCs w:val="20"/>
                 <w:rtl/>
-              </w:rPr>
-            </w:pPr>
-          </w:p>
-        </w:tc>
-      </w:tr>
-      <w:tr>
-        <w:tc>
-          <w:tcPr>
-            <w:cnfStyle w:val="001000000000" w:firstRow="0" w:lastRow="0" w:firstColumn="1" w:lastColumn="0" w:oddVBand="0" w:evenVBand="0" w:oddHBand="0" w:evenHBand="0" w:firstRowFirstColumn="0" w:firstRowLastColumn="0" w:lastRowFirstColumn="0" w:lastRowLastColumn="0"/>
-            <w:tcW w:w="613" w:type="dxa"/>
-          </w:tcPr>
-          <w:p>
-            <w:pPr>
-              <w:pStyle w:val="ListParagraph"/>
-              <w:bidi/>
-              <w:ind w:left="0"/>
-              <w:rPr>
-                <w:sz w:val="20"/>
-                <w:szCs w:val="22"/>
-                <w:rtl/>
-                <w:lang w:bidi="fa-IR"/>
-              </w:rPr>
-            </w:pPr>
-          </w:p>
-        </w:tc>
-        <w:tc>
-          <w:tcPr>
-            <w:tcW w:w="8658" w:type="dxa"/>
-          </w:tcPr>
-          <w:p>
-            <w:pPr>
-              <w:pStyle w:val="ListParagraph"/>
-              <w:bidi/>
-              <w:ind w:left="0"/>
-              <w:cnfStyle w:val="000000000000" w:firstRow="0" w:lastRow="0" w:firstColumn="0" w:lastColumn="0" w:oddVBand="0" w:evenVBand="0" w:oddHBand="0" w:evenHBand="0" w:firstRowFirstColumn="0" w:firstRowLastColumn="0" w:lastRowFirstColumn="0" w:lastRowLastColumn="0"/>
-              <w:rPr>
-                <w:b/>
-                <w:bCs/>
-                <w:sz w:val="20"/>
-                <w:szCs w:val="22"/>
-                <w:rtl/>
                 <w:lang w:bidi="fa-IR"/>
               </w:rPr>
             </w:pPr>
             <w:r>
               <w:rPr>
                 <w:rFonts w:hint="cs"/>
-                <w:b/>
-                <w:bCs/>
-                <w:sz w:val="20"/>
-                <w:szCs w:val="22"/>
-                <w:rtl/>
-                <w:lang w:bidi="fa-IR"/>
-              </w:rPr>
-              <w:t>زمانی نوبت احیا میشود تیک احیای نوبت زده شود تیک ایطال نمایش داده نشود (هنگام گرفتن مجوز) مثال 1473639</w:t>
-            </w:r>
-          </w:p>
-        </w:tc>
-        <w:tc>
-          <w:tcPr>
-            <w:tcW w:w="1073" w:type="dxa"/>
-          </w:tcPr>
-          <w:p>
-            <w:pPr>
-              <w:pStyle w:val="ListParagraph"/>
-              <w:bidi/>
-              <w:ind w:left="0"/>
-              <w:jc w:val="center"/>
-              <w:cnfStyle w:val="000000000000" w:firstRow="0" w:lastRow="0" w:firstColumn="0" w:lastColumn="0" w:oddVBand="0" w:evenVBand="0" w:oddHBand="0" w:evenHBand="0" w:firstRowFirstColumn="0" w:firstRowLastColumn="0" w:lastRowFirstColumn="0" w:lastRowLastColumn="0"/>
-              <w:rPr>
                 <w:sz w:val="18"/>
                 <w:szCs w:val="20"/>
                 <w:rtl/>
-              </w:rPr>
-            </w:pPr>
+                <w:lang w:bidi="fa-IR"/>
+              </w:rPr>
+              <w:t>انجام شد</w:t>
+            </w:r>
           </w:p>
         </w:tc>
       </w:tr>
@@ -519,6 +460,16 @@
                 <w:lang w:bidi="fa-IR"/>
               </w:rPr>
             </w:pPr>
+            <w:r>
+              <w:rPr>
+                <w:rFonts w:hint="cs"/>
+                <w:sz w:val="20"/>
+                <w:szCs w:val="22"/>
+                <w:rtl/>
+                <w:lang w:bidi="fa-IR"/>
+              </w:rPr>
+              <w:t>3</w:t>
+            </w:r>
           </w:p>
         </w:tc>
         <w:tc>
@@ -540,119 +491,79 @@
                 <w:lang w:bidi="fa-IR"/>
               </w:rPr>
             </w:pPr>
+          </w:p>
+        </w:tc>
+        <w:tc>
+          <w:tcPr>
+            <w:tcW w:w="1073" w:type="dxa"/>
+          </w:tcPr>
+          <w:p>
+            <w:pPr>
+              <w:pStyle w:val="ListParagraph"/>
+              <w:bidi/>
+              <w:ind w:left="0"/>
+              <w:jc w:val="center"/>
+              <w:cnfStyle w:val="000000100000" w:firstRow="0" w:lastRow="0" w:firstColumn="0" w:lastColumn="0" w:oddVBand="0" w:evenVBand="0" w:oddHBand="1" w:evenHBand="0" w:firstRowFirstColumn="0" w:firstRowLastColumn="0" w:lastRowFirstColumn="0" w:lastRowLastColumn="0"/>
+              <w:rPr>
+                <w:sz w:val="18"/>
+                <w:szCs w:val="20"/>
+                <w:rtl/>
+                <w:lang w:bidi="fa-IR"/>
+              </w:rPr>
+            </w:pPr>
+            <w:bookmarkStart w:id="0" w:name="_GoBack"/>
+            <w:bookmarkEnd w:id="0"/>
+          </w:p>
+        </w:tc>
+      </w:tr>
+      <w:tr>
+        <w:tc>
+          <w:tcPr>
+            <w:cnfStyle w:val="001000000000" w:firstRow="0" w:lastRow="0" w:firstColumn="1" w:lastColumn="0" w:oddVBand="0" w:evenVBand="0" w:oddHBand="0" w:evenHBand="0" w:firstRowFirstColumn="0" w:firstRowLastColumn="0" w:lastRowFirstColumn="0" w:lastRowLastColumn="0"/>
+            <w:tcW w:w="613" w:type="dxa"/>
+          </w:tcPr>
+          <w:p>
+            <w:pPr>
+              <w:pStyle w:val="ListParagraph"/>
+              <w:bidi/>
+              <w:ind w:left="0"/>
+              <w:rPr>
+                <w:sz w:val="20"/>
+                <w:szCs w:val="22"/>
+                <w:rtl/>
+                <w:lang w:bidi="fa-IR"/>
+              </w:rPr>
+            </w:pPr>
             <w:r>
               <w:rPr>
                 <w:rFonts w:hint="cs"/>
+                <w:sz w:val="20"/>
+                <w:szCs w:val="22"/>
+                <w:rtl/>
+                <w:lang w:bidi="fa-IR"/>
+              </w:rPr>
+              <w:t>4</w:t>
+            </w:r>
+          </w:p>
+        </w:tc>
+        <w:tc>
+          <w:tcPr>
+            <w:tcW w:w="8658" w:type="dxa"/>
+          </w:tcPr>
+          <w:p>
+            <w:pPr>
+              <w:pStyle w:val="ListParagraph"/>
+              <w:bidi/>
+              <w:ind w:left="0"/>
+              <w:cnfStyle w:val="000000000000" w:firstRow="0" w:lastRow="0" w:firstColumn="0" w:lastColumn="0" w:oddVBand="0" w:evenVBand="0" w:oddHBand="0" w:evenHBand="0" w:firstRowFirstColumn="0" w:firstRowLastColumn="0" w:lastRowFirstColumn="0" w:lastRowLastColumn="0"/>
+              <w:rPr>
                 <w:b/>
                 <w:bCs/>
                 <w:sz w:val="20"/>
                 <w:szCs w:val="22"/>
-                <w:highlight w:val="yellow"/>
-                <w:rtl/>
-                <w:lang w:bidi="fa-IR"/>
-              </w:rPr>
-              <w:t xml:space="preserve">کلیه نام کاربران در فرم تردد کامیون های ایرانی، خارجی و سواری فقط برای گروه کاربری مدیریت قابل نمایش باشد </w:t>
-            </w:r>
-            <w:r>
-              <w:rPr>
-                <w:rFonts w:ascii="Times New Roman" w:hAnsi="Times New Roman" w:cs="Times New Roman" w:hint="cs"/>
-                <w:b/>
-                <w:bCs/>
-                <w:sz w:val="20"/>
-                <w:szCs w:val="22"/>
-                <w:highlight w:val="yellow"/>
-                <w:rtl/>
-                <w:lang w:bidi="fa-IR"/>
-              </w:rPr>
-              <w:t>–</w:t>
-            </w:r>
-            <w:r>
-              <w:rPr>
-                <w:rFonts w:hint="cs"/>
-                <w:b/>
-                <w:bCs/>
-                <w:sz w:val="20"/>
-                <w:szCs w:val="22"/>
-                <w:highlight w:val="yellow"/>
-                <w:rtl/>
-                <w:lang w:bidi="fa-IR"/>
-              </w:rPr>
-              <w:t xml:space="preserve"> مانند فرم اعلان بار شرکت ها</w:t>
-            </w:r>
-          </w:p>
-        </w:tc>
-        <w:tc>
-          <w:tcPr>
-            <w:tcW w:w="1073" w:type="dxa"/>
-          </w:tcPr>
-          <w:p>
-            <w:pPr>
-              <w:pStyle w:val="ListParagraph"/>
-              <w:bidi/>
-              <w:ind w:left="0"/>
-              <w:jc w:val="center"/>
-              <w:cnfStyle w:val="000000100000" w:firstRow="0" w:lastRow="0" w:firstColumn="0" w:lastColumn="0" w:oddVBand="0" w:evenVBand="0" w:oddHBand="1" w:evenHBand="0" w:firstRowFirstColumn="0" w:firstRowLastColumn="0" w:lastRowFirstColumn="0" w:lastRowLastColumn="0"/>
-              <w:rPr>
-                <w:sz w:val="18"/>
-                <w:szCs w:val="20"/>
-                <w:rtl/>
-                <w:lang w:bidi="fa-IR"/>
-              </w:rPr>
-            </w:pPr>
-          </w:p>
-        </w:tc>
-      </w:tr>
-      <w:tr>
-        <w:tc>
-          <w:tcPr>
-            <w:cnfStyle w:val="001000000000" w:firstRow="0" w:lastRow="0" w:firstColumn="1" w:lastColumn="0" w:oddVBand="0" w:evenVBand="0" w:oddHBand="0" w:evenHBand="0" w:firstRowFirstColumn="0" w:firstRowLastColumn="0" w:lastRowFirstColumn="0" w:lastRowLastColumn="0"/>
-            <w:tcW w:w="613" w:type="dxa"/>
-          </w:tcPr>
-          <w:p>
-            <w:pPr>
-              <w:pStyle w:val="ListParagraph"/>
-              <w:bidi/>
-              <w:ind w:left="0"/>
-              <w:rPr>
-                <w:sz w:val="20"/>
-                <w:szCs w:val="22"/>
-                <w:rtl/>
-                <w:lang w:bidi="fa-IR"/>
-              </w:rPr>
-            </w:pPr>
-          </w:p>
-        </w:tc>
-        <w:tc>
-          <w:tcPr>
-            <w:tcW w:w="8658" w:type="dxa"/>
-          </w:tcPr>
-          <w:p>
-            <w:pPr>
-              <w:pStyle w:val="ListParagraph"/>
-              <w:bidi/>
-              <w:ind w:left="0"/>
-              <w:cnfStyle w:val="000000000000" w:firstRow="0" w:lastRow="0" w:firstColumn="0" w:lastColumn="0" w:oddVBand="0" w:evenVBand="0" w:oddHBand="0" w:evenHBand="0" w:firstRowFirstColumn="0" w:firstRowLastColumn="0" w:lastRowFirstColumn="0" w:lastRowLastColumn="0"/>
-              <w:rPr>
-                <w:b/>
-                <w:bCs/>
-                <w:sz w:val="20"/>
-                <w:szCs w:val="22"/>
-                <w:rtl/>
-                <w:lang w:bidi="fa-IR"/>
-              </w:rPr>
-            </w:pPr>
-            <w:r>
-              <w:rPr>
-                <w:rFonts w:hint="cs"/>
-                <w:b/>
-                <w:bCs/>
-                <w:sz w:val="20"/>
-                <w:szCs w:val="22"/>
-                <w:rtl/>
-                <w:lang w:bidi="fa-IR"/>
-              </w:rPr>
-              <w:t>در زمان احیای نوبت در نمایش جدول با زدن احیای نوبت تاریخ ورود بروز شده نمایش میدهد که باید تاریخ احیای نوبت نشان داده شود نه ورود.</w:t>
-            </w:r>
+                <w:lang w:bidi="fa-IR"/>
+              </w:rPr>
+            </w:pPr>
           </w:p>
         </w:tc>
         <w:tc>
@@ -693,10 +604,19 @@
               <w:rPr>
                 <w:sz w:val="20"/>
                 <w:szCs w:val="22"/>
-                <w:rtl/>
-                <w:lang w:bidi="fa-IR"/>
-              </w:rPr>
-            </w:pPr>
+                <w:lang w:bidi="fa-IR"/>
+              </w:rPr>
+            </w:pPr>
+            <w:r>
+              <w:rPr>
+                <w:rFonts w:hint="cs"/>
+                <w:sz w:val="20"/>
+                <w:szCs w:val="22"/>
+                <w:rtl/>
+                <w:lang w:bidi="fa-IR"/>
+              </w:rPr>
+              <w:t>5</w:t>
+            </w:r>
           </w:p>
         </w:tc>
         <w:tc>
@@ -718,91 +638,76 @@
                 <w:lang w:bidi="fa-IR"/>
               </w:rPr>
             </w:pPr>
+          </w:p>
+        </w:tc>
+        <w:tc>
+          <w:tcPr>
+            <w:tcW w:w="1073" w:type="dxa"/>
+          </w:tcPr>
+          <w:p>
+            <w:pPr>
+              <w:pStyle w:val="ListParagraph"/>
+              <w:bidi/>
+              <w:ind w:left="0"/>
+              <w:jc w:val="center"/>
+              <w:cnfStyle w:val="000000100000" w:firstRow="0" w:lastRow="0" w:firstColumn="0" w:lastColumn="0" w:oddVBand="0" w:evenVBand="0" w:oddHBand="1" w:evenHBand="0" w:firstRowFirstColumn="0" w:firstRowLastColumn="0" w:lastRowFirstColumn="0" w:lastRowLastColumn="0"/>
+              <w:rPr>
+                <w:sz w:val="18"/>
+                <w:szCs w:val="20"/>
+                <w:rtl/>
+                <w:lang w:bidi="fa-IR"/>
+              </w:rPr>
+            </w:pPr>
+          </w:p>
+        </w:tc>
+      </w:tr>
+      <w:tr>
+        <w:tc>
+          <w:tcPr>
+            <w:cnfStyle w:val="001000000000" w:firstRow="0" w:lastRow="0" w:firstColumn="1" w:lastColumn="0" w:oddVBand="0" w:evenVBand="0" w:oddHBand="0" w:evenHBand="0" w:firstRowFirstColumn="0" w:firstRowLastColumn="0" w:lastRowFirstColumn="0" w:lastRowLastColumn="0"/>
+            <w:tcW w:w="613" w:type="dxa"/>
+          </w:tcPr>
+          <w:p>
+            <w:pPr>
+              <w:pStyle w:val="ListParagraph"/>
+              <w:bidi/>
+              <w:ind w:left="0"/>
+              <w:rPr>
+                <w:sz w:val="20"/>
+                <w:szCs w:val="22"/>
+                <w:lang w:bidi="fa-IR"/>
+              </w:rPr>
+            </w:pPr>
             <w:r>
               <w:rPr>
                 <w:rFonts w:hint="cs"/>
+                <w:sz w:val="20"/>
+                <w:szCs w:val="22"/>
+                <w:rtl/>
+                <w:lang w:bidi="fa-IR"/>
+              </w:rPr>
+              <w:t>6</w:t>
+            </w:r>
+          </w:p>
+        </w:tc>
+        <w:tc>
+          <w:tcPr>
+            <w:tcW w:w="8658" w:type="dxa"/>
+          </w:tcPr>
+          <w:p>
+            <w:pPr>
+              <w:pStyle w:val="ListParagraph"/>
+              <w:bidi/>
+              <w:ind w:left="0"/>
+              <w:cnfStyle w:val="000000000000" w:firstRow="0" w:lastRow="0" w:firstColumn="0" w:lastColumn="0" w:oddVBand="0" w:evenVBand="0" w:oddHBand="0" w:evenHBand="0" w:firstRowFirstColumn="0" w:firstRowLastColumn="0" w:lastRowFirstColumn="0" w:lastRowLastColumn="0"/>
+              <w:rPr>
                 <w:b/>
                 <w:bCs/>
                 <w:sz w:val="20"/>
                 <w:szCs w:val="22"/>
-                <w:rtl/>
-                <w:lang w:bidi="fa-IR"/>
-              </w:rPr>
-              <w:t>در ورود کامیون ایرانی برای ذخیره اطلاعات راننده شماره گواهینامه از اطلاعاتی که از تهران گرفته میشود استفاده کند، در صورتی که نتوانست چیزی از تهران بگیرید از اطلاعات آخرین ورود راننده استفاده کند (در حال حاضر تحت هر شرایط با اینکه اطلاعات از تهران گرفته می شود ولی فقط از اطلاعات آخرین رود استفاده میکند.</w:t>
-            </w:r>
-          </w:p>
-        </w:tc>
-        <w:tc>
-          <w:tcPr>
-            <w:tcW w:w="1073" w:type="dxa"/>
-          </w:tcPr>
-          <w:p>
-            <w:pPr>
-              <w:pStyle w:val="ListParagraph"/>
-              <w:bidi/>
-              <w:ind w:left="0"/>
-              <w:jc w:val="center"/>
-              <w:cnfStyle w:val="000000100000" w:firstRow="0" w:lastRow="0" w:firstColumn="0" w:lastColumn="0" w:oddVBand="0" w:evenVBand="0" w:oddHBand="1" w:evenHBand="0" w:firstRowFirstColumn="0" w:firstRowLastColumn="0" w:lastRowFirstColumn="0" w:lastRowLastColumn="0"/>
-              <w:rPr>
-                <w:sz w:val="18"/>
-                <w:szCs w:val="20"/>
-                <w:rtl/>
-                <w:lang w:bidi="fa-IR"/>
-              </w:rPr>
-            </w:pPr>
-          </w:p>
-        </w:tc>
-      </w:tr>
-      <w:tr>
-        <w:tc>
-          <w:tcPr>
-            <w:cnfStyle w:val="001000000000" w:firstRow="0" w:lastRow="0" w:firstColumn="1" w:lastColumn="0" w:oddVBand="0" w:evenVBand="0" w:oddHBand="0" w:evenHBand="0" w:firstRowFirstColumn="0" w:firstRowLastColumn="0" w:lastRowFirstColumn="0" w:lastRowLastColumn="0"/>
-            <w:tcW w:w="613" w:type="dxa"/>
-          </w:tcPr>
-          <w:p>
-            <w:pPr>
-              <w:pStyle w:val="ListParagraph"/>
-              <w:bidi/>
-              <w:ind w:left="0"/>
-              <w:rPr>
-                <w:sz w:val="20"/>
-                <w:szCs w:val="22"/>
-                <w:lang w:bidi="fa-IR"/>
-              </w:rPr>
-            </w:pPr>
-          </w:p>
-        </w:tc>
-        <w:tc>
-          <w:tcPr>
-            <w:tcW w:w="8658" w:type="dxa"/>
-          </w:tcPr>
-          <w:p>
-            <w:pPr>
-              <w:pStyle w:val="ListParagraph"/>
-              <w:bidi/>
-              <w:ind w:left="0"/>
-              <w:cnfStyle w:val="000000000000" w:firstRow="0" w:lastRow="0" w:firstColumn="0" w:lastColumn="0" w:oddVBand="0" w:evenVBand="0" w:oddHBand="0" w:evenHBand="0" w:firstRowFirstColumn="0" w:firstRowLastColumn="0" w:lastRowFirstColumn="0" w:lastRowLastColumn="0"/>
-              <w:rPr>
-                <w:b/>
-                <w:bCs/>
-                <w:sz w:val="20"/>
-                <w:szCs w:val="22"/>
-                <w:rtl/>
-                <w:lang w:bidi="fa-IR"/>
-              </w:rPr>
-            </w:pPr>
-            <w:r>
-              <w:rPr>
-                <w:rFonts w:hint="cs"/>
-                <w:b/>
-                <w:bCs/>
-                <w:sz w:val="20"/>
-                <w:szCs w:val="22"/>
-                <w:rtl/>
-                <w:lang w:bidi="fa-IR"/>
-              </w:rPr>
-              <w:t>گزینه دارای مجور در گزارش ورودی های خارج نشده</w:t>
-            </w:r>
+                <w:lang w:bidi="fa-IR"/>
+              </w:rPr>
+            </w:pPr>
           </w:p>
         </w:tc>
         <w:tc>
@@ -868,9 +773,60 @@
                 <w:lang w:bidi="fa-IR"/>
               </w:rPr>
             </w:pPr>
-            <w:r>
-              <w:rPr>
-                <w:rFonts w:hint="cs"/>
+          </w:p>
+        </w:tc>
+        <w:tc>
+          <w:tcPr>
+            <w:tcW w:w="1073" w:type="dxa"/>
+          </w:tcPr>
+          <w:p>
+            <w:pPr>
+              <w:pStyle w:val="ListParagraph"/>
+              <w:bidi/>
+              <w:ind w:left="0"/>
+              <w:jc w:val="center"/>
+              <w:cnfStyle w:val="000000100000" w:firstRow="0" w:lastRow="0" w:firstColumn="0" w:lastColumn="0" w:oddVBand="0" w:evenVBand="0" w:oddHBand="1" w:evenHBand="0" w:firstRowFirstColumn="0" w:firstRowLastColumn="0" w:lastRowFirstColumn="0" w:lastRowLastColumn="0"/>
+              <w:rPr>
+                <w:sz w:val="18"/>
+                <w:szCs w:val="20"/>
+                <w:rtl/>
+                <w:lang w:bidi="fa-IR"/>
+              </w:rPr>
+            </w:pPr>
+          </w:p>
+        </w:tc>
+      </w:tr>
+      <w:tr>
+        <w:tc>
+          <w:tcPr>
+            <w:cnfStyle w:val="001000000000" w:firstRow="0" w:lastRow="0" w:firstColumn="1" w:lastColumn="0" w:oddVBand="0" w:evenVBand="0" w:oddHBand="0" w:evenHBand="0" w:firstRowFirstColumn="0" w:firstRowLastColumn="0" w:lastRowFirstColumn="0" w:lastRowLastColumn="0"/>
+            <w:tcW w:w="613" w:type="dxa"/>
+          </w:tcPr>
+          <w:p>
+            <w:pPr>
+              <w:pStyle w:val="ListParagraph"/>
+              <w:bidi/>
+              <w:ind w:left="0"/>
+              <w:rPr>
+                <w:sz w:val="20"/>
+                <w:szCs w:val="22"/>
+                <w:rtl/>
+                <w:lang w:bidi="fa-IR"/>
+              </w:rPr>
+            </w:pPr>
+          </w:p>
+        </w:tc>
+        <w:tc>
+          <w:tcPr>
+            <w:tcW w:w="8658" w:type="dxa"/>
+          </w:tcPr>
+          <w:p>
+            <w:pPr>
+              <w:pStyle w:val="ListParagraph"/>
+              <w:bidi/>
+              <w:ind w:left="0"/>
+              <w:cnfStyle w:val="000000000000" w:firstRow="0" w:lastRow="0" w:firstColumn="0" w:lastColumn="0" w:oddVBand="0" w:evenVBand="0" w:oddHBand="0" w:evenHBand="0" w:firstRowFirstColumn="0" w:firstRowLastColumn="0" w:lastRowFirstColumn="0" w:lastRowLastColumn="0"/>
+              <w:rPr>
                 <w:b/>
                 <w:bCs/>
                 <w:sz w:val="20"/>
@@ -878,8 +834,7 @@
                 <w:rtl/>
                 <w:lang w:bidi="fa-IR"/>
               </w:rPr>
-              <w:t>در زمان تایید نوبت با زدن کلید تایید باید شماره گواهینامه راننده در سیستم اپدیت شود (وقتی ثبت مدارک زده میشود این کار صورت میگیرد) این کار باید در تایید نیز انجام یابد و از آخرین ش گواهینامه استفاده شود. اخرین ش گواهینامه در فرم بررسی مدارک راننده در فرم تردد های ایرانی قابل مشاهده و ویرایش است.</w:t>
-            </w:r>
+            </w:pPr>
           </w:p>
         </w:tc>
         <w:tc>
@@ -892,7 +847,7 @@
               <w:bidi/>
               <w:ind w:left="0"/>
               <w:jc w:val="center"/>
-              <w:cnfStyle w:val="000000100000" w:firstRow="0" w:lastRow="0" w:firstColumn="0" w:lastColumn="0" w:oddVBand="0" w:evenVBand="0" w:oddHBand="1" w:evenHBand="0" w:firstRowFirstColumn="0" w:firstRowLastColumn="0" w:lastRowFirstColumn="0" w:lastRowLastColumn="0"/>
+              <w:cnfStyle w:val="000000000000" w:firstRow="0" w:lastRow="0" w:firstColumn="0" w:lastColumn="0" w:oddVBand="0" w:evenVBand="0" w:oddHBand="0" w:evenHBand="0" w:firstRowFirstColumn="0" w:firstRowLastColumn="0" w:lastRowFirstColumn="0" w:lastRowLastColumn="0"/>
               <w:rPr>
                 <w:sz w:val="18"/>
                 <w:szCs w:val="20"/>
@@ -900,100 +855,6 @@
                 <w:lang w:bidi="fa-IR"/>
               </w:rPr>
             </w:pPr>
-          </w:p>
-        </w:tc>
-      </w:tr>
-      <w:tr>
-        <w:tc>
-          <w:tcPr>
-            <w:cnfStyle w:val="001000000000" w:firstRow="0" w:lastRow="0" w:firstColumn="1" w:lastColumn="0" w:oddVBand="0" w:evenVBand="0" w:oddHBand="0" w:evenHBand="0" w:firstRowFirstColumn="0" w:firstRowLastColumn="0" w:lastRowFirstColumn="0" w:lastRowLastColumn="0"/>
-            <w:tcW w:w="613" w:type="dxa"/>
-          </w:tcPr>
-          <w:p>
-            <w:pPr>
-              <w:pStyle w:val="ListParagraph"/>
-              <w:bidi/>
-              <w:ind w:left="0"/>
-              <w:rPr>
-                <w:sz w:val="20"/>
-                <w:szCs w:val="22"/>
-                <w:lang w:bidi="fa-IR"/>
-              </w:rPr>
-            </w:pPr>
-            <w:r>
-              <w:rPr>
-                <w:rFonts w:hint="cs"/>
-                <w:sz w:val="20"/>
-                <w:szCs w:val="22"/>
-                <w:rtl/>
-                <w:lang w:bidi="fa-IR"/>
-              </w:rPr>
-              <w:t>1</w:t>
-            </w:r>
-          </w:p>
-        </w:tc>
-        <w:tc>
-          <w:tcPr>
-            <w:tcW w:w="8658" w:type="dxa"/>
-          </w:tcPr>
-          <w:p>
-            <w:pPr>
-              <w:pStyle w:val="ListParagraph"/>
-              <w:bidi/>
-              <w:ind w:left="0"/>
-              <w:cnfStyle w:val="000000000000" w:firstRow="0" w:lastRow="0" w:firstColumn="0" w:lastColumn="0" w:oddVBand="0" w:evenVBand="0" w:oddHBand="0" w:evenHBand="0" w:firstRowFirstColumn="0" w:firstRowLastColumn="0" w:lastRowFirstColumn="0" w:lastRowLastColumn="0"/>
-              <w:rPr>
-                <w:rFonts w:hint="cs"/>
-                <w:b/>
-                <w:bCs/>
-                <w:sz w:val="20"/>
-                <w:szCs w:val="22"/>
-                <w:rtl/>
-                <w:lang w:bidi="fa-IR"/>
-              </w:rPr>
-            </w:pPr>
-            <w:r>
-              <w:rPr>
-                <w:rFonts w:hint="cs"/>
-                <w:b/>
-                <w:bCs/>
-                <w:sz w:val="20"/>
-                <w:szCs w:val="22"/>
-                <w:rtl/>
-                <w:lang w:bidi="fa-IR"/>
-              </w:rPr>
-              <w:t>افزودن موقتی کد ملی به گزارش مجوز بارگیری</w:t>
-            </w:r>
-          </w:p>
-        </w:tc>
-        <w:tc>
-          <w:tcPr>
-            <w:tcW w:w="1073" w:type="dxa"/>
-          </w:tcPr>
-          <w:p>
-            <w:pPr>
-              <w:pStyle w:val="ListParagraph"/>
-              <w:bidi/>
-              <w:ind w:left="0"/>
-              <w:jc w:val="center"/>
-              <w:cnfStyle w:val="000000000000" w:firstRow="0" w:lastRow="0" w:firstColumn="0" w:lastColumn="0" w:oddVBand="0" w:evenVBand="0" w:oddHBand="0" w:evenHBand="0" w:firstRowFirstColumn="0" w:firstRowLastColumn="0" w:lastRowFirstColumn="0" w:lastRowLastColumn="0"/>
-              <w:rPr>
-                <w:sz w:val="18"/>
-                <w:szCs w:val="20"/>
-                <w:rtl/>
-                <w:lang w:bidi="fa-IR"/>
-              </w:rPr>
-            </w:pPr>
-            <w:r>
-              <w:rPr>
-                <w:rFonts w:hint="cs"/>
-                <w:sz w:val="18"/>
-                <w:szCs w:val="20"/>
-                <w:rtl/>
-                <w:lang w:bidi="fa-IR"/>
-              </w:rPr>
-              <w:t>انجام شد</w:t>
-            </w:r>
           </w:p>
         </w:tc>
       </w:tr>
@@ -1018,16 +879,6 @@
                 <w:lang w:bidi="fa-IR"/>
               </w:rPr>
             </w:pPr>
-            <w:r>
-              <w:rPr>
-                <w:rFonts w:hint="cs"/>
-                <w:sz w:val="20"/>
-                <w:szCs w:val="22"/>
-                <w:rtl/>
-                <w:lang w:bidi="fa-IR"/>
-              </w:rPr>
-              <w:t>2</w:t>
-            </w:r>
           </w:p>
         </w:tc>
         <w:tc>
@@ -1069,8 +920,6 @@
                 <w:lang w:bidi="fa-IR"/>
               </w:rPr>
             </w:pPr>
-            <w:bookmarkStart w:id="0" w:name="_GoBack"/>
-            <w:bookmarkEnd w:id="0"/>
           </w:p>
         </w:tc>
       </w:tr>
@@ -1092,16 +941,6 @@
                 <w:lang w:bidi="fa-IR"/>
               </w:rPr>
             </w:pPr>
-            <w:r>
-              <w:rPr>
-                <w:rFonts w:hint="cs"/>
-                <w:sz w:val="20"/>
-                <w:szCs w:val="22"/>
-                <w:rtl/>
-                <w:lang w:bidi="fa-IR"/>
-              </w:rPr>
-              <w:t>3</w:t>
-            </w:r>
           </w:p>
         </w:tc>
         <w:tc>
@@ -1167,16 +1006,6 @@
                 <w:lang w:bidi="fa-IR"/>
               </w:rPr>
             </w:pPr>
-            <w:r>
-              <w:rPr>
-                <w:rFonts w:hint="cs"/>
-                <w:sz w:val="20"/>
-                <w:szCs w:val="22"/>
-                <w:rtl/>
-                <w:lang w:bidi="fa-IR"/>
-              </w:rPr>
-              <w:t>4</w:t>
-            </w:r>
           </w:p>
         </w:tc>
         <w:tc>
@@ -1194,6 +1023,7 @@
                 <w:bCs/>
                 <w:sz w:val="20"/>
                 <w:szCs w:val="22"/>
+                <w:rtl/>
                 <w:lang w:bidi="fa-IR"/>
               </w:rPr>
             </w:pPr>
@@ -1210,466 +1040,6 @@
               <w:ind w:left="0"/>
               <w:jc w:val="center"/>
               <w:cnfStyle w:val="000000100000" w:firstRow="0" w:lastRow="0" w:firstColumn="0" w:lastColumn="0" w:oddVBand="0" w:evenVBand="0" w:oddHBand="1" w:evenHBand="0" w:firstRowFirstColumn="0" w:firstRowLastColumn="0" w:lastRowFirstColumn="0" w:lastRowLastColumn="0"/>
-              <w:rPr>
-                <w:sz w:val="18"/>
-                <w:szCs w:val="20"/>
-                <w:rtl/>
-                <w:lang w:bidi="fa-IR"/>
-              </w:rPr>
-            </w:pPr>
-          </w:p>
-        </w:tc>
-      </w:tr>
-      <w:tr>
-        <w:tc>
-          <w:tcPr>
-            <w:cnfStyle w:val="001000000000" w:firstRow="0" w:lastRow="0" w:firstColumn="1" w:lastColumn="0" w:oddVBand="0" w:evenVBand="0" w:oddHBand="0" w:evenHBand="0" w:firstRowFirstColumn="0" w:firstRowLastColumn="0" w:lastRowFirstColumn="0" w:lastRowLastColumn="0"/>
-            <w:tcW w:w="613" w:type="dxa"/>
-          </w:tcPr>
-          <w:p>
-            <w:pPr>
-              <w:pStyle w:val="ListParagraph"/>
-              <w:bidi/>
-              <w:ind w:left="0"/>
-              <w:rPr>
-                <w:sz w:val="20"/>
-                <w:szCs w:val="22"/>
-                <w:lang w:bidi="fa-IR"/>
-              </w:rPr>
-            </w:pPr>
-            <w:r>
-              <w:rPr>
-                <w:rFonts w:hint="cs"/>
-                <w:sz w:val="20"/>
-                <w:szCs w:val="22"/>
-                <w:rtl/>
-                <w:lang w:bidi="fa-IR"/>
-              </w:rPr>
-              <w:t>5</w:t>
-            </w:r>
-          </w:p>
-        </w:tc>
-        <w:tc>
-          <w:tcPr>
-            <w:tcW w:w="8658" w:type="dxa"/>
-          </w:tcPr>
-          <w:p>
-            <w:pPr>
-              <w:pStyle w:val="ListParagraph"/>
-              <w:bidi/>
-              <w:ind w:left="0"/>
-              <w:cnfStyle w:val="000000000000" w:firstRow="0" w:lastRow="0" w:firstColumn="0" w:lastColumn="0" w:oddVBand="0" w:evenVBand="0" w:oddHBand="0" w:evenHBand="0" w:firstRowFirstColumn="0" w:firstRowLastColumn="0" w:lastRowFirstColumn="0" w:lastRowLastColumn="0"/>
-              <w:rPr>
-                <w:b/>
-                <w:bCs/>
-                <w:sz w:val="20"/>
-                <w:szCs w:val="22"/>
-                <w:rtl/>
-                <w:lang w:bidi="fa-IR"/>
-              </w:rPr>
-            </w:pPr>
-          </w:p>
-        </w:tc>
-        <w:tc>
-          <w:tcPr>
-            <w:tcW w:w="1073" w:type="dxa"/>
-          </w:tcPr>
-          <w:p>
-            <w:pPr>
-              <w:pStyle w:val="ListParagraph"/>
-              <w:bidi/>
-              <w:ind w:left="0"/>
-              <w:jc w:val="center"/>
-              <w:cnfStyle w:val="000000000000" w:firstRow="0" w:lastRow="0" w:firstColumn="0" w:lastColumn="0" w:oddVBand="0" w:evenVBand="0" w:oddHBand="0" w:evenHBand="0" w:firstRowFirstColumn="0" w:firstRowLastColumn="0" w:lastRowFirstColumn="0" w:lastRowLastColumn="0"/>
-              <w:rPr>
-                <w:sz w:val="18"/>
-                <w:szCs w:val="20"/>
-                <w:rtl/>
-                <w:lang w:bidi="fa-IR"/>
-              </w:rPr>
-            </w:pPr>
-          </w:p>
-        </w:tc>
-      </w:tr>
-      <w:tr>
-        <w:trPr>
-          <w:cnfStyle w:val="000000100000" w:firstRow="0" w:lastRow="0" w:firstColumn="0" w:lastColumn="0" w:oddVBand="0" w:evenVBand="0" w:oddHBand="1" w:evenHBand="0" w:firstRowFirstColumn="0" w:firstRowLastColumn="0" w:lastRowFirstColumn="0" w:lastRowLastColumn="0"/>
-        </w:trPr>
-        <w:tc>
-          <w:tcPr>
-            <w:cnfStyle w:val="001000000000" w:firstRow="0" w:lastRow="0" w:firstColumn="1" w:lastColumn="0" w:oddVBand="0" w:evenVBand="0" w:oddHBand="0" w:evenHBand="0" w:firstRowFirstColumn="0" w:firstRowLastColumn="0" w:lastRowFirstColumn="0" w:lastRowLastColumn="0"/>
-            <w:tcW w:w="613" w:type="dxa"/>
-          </w:tcPr>
-          <w:p>
-            <w:pPr>
-              <w:pStyle w:val="ListParagraph"/>
-              <w:bidi/>
-              <w:ind w:left="0"/>
-              <w:rPr>
-                <w:sz w:val="20"/>
-                <w:szCs w:val="22"/>
-                <w:lang w:bidi="fa-IR"/>
-              </w:rPr>
-            </w:pPr>
-            <w:r>
-              <w:rPr>
-                <w:rFonts w:hint="cs"/>
-                <w:sz w:val="20"/>
-                <w:szCs w:val="22"/>
-                <w:rtl/>
-                <w:lang w:bidi="fa-IR"/>
-              </w:rPr>
-              <w:t>6</w:t>
-            </w:r>
-          </w:p>
-        </w:tc>
-        <w:tc>
-          <w:tcPr>
-            <w:tcW w:w="8658" w:type="dxa"/>
-          </w:tcPr>
-          <w:p>
-            <w:pPr>
-              <w:pStyle w:val="ListParagraph"/>
-              <w:bidi/>
-              <w:ind w:left="0"/>
-              <w:cnfStyle w:val="000000100000" w:firstRow="0" w:lastRow="0" w:firstColumn="0" w:lastColumn="0" w:oddVBand="0" w:evenVBand="0" w:oddHBand="1" w:evenHBand="0" w:firstRowFirstColumn="0" w:firstRowLastColumn="0" w:lastRowFirstColumn="0" w:lastRowLastColumn="0"/>
-              <w:rPr>
-                <w:b/>
-                <w:bCs/>
-                <w:sz w:val="20"/>
-                <w:szCs w:val="22"/>
-                <w:lang w:bidi="fa-IR"/>
-              </w:rPr>
-            </w:pPr>
-          </w:p>
-        </w:tc>
-        <w:tc>
-          <w:tcPr>
-            <w:tcW w:w="1073" w:type="dxa"/>
-          </w:tcPr>
-          <w:p>
-            <w:pPr>
-              <w:pStyle w:val="ListParagraph"/>
-              <w:bidi/>
-              <w:ind w:left="0"/>
-              <w:jc w:val="center"/>
-              <w:cnfStyle w:val="000000100000" w:firstRow="0" w:lastRow="0" w:firstColumn="0" w:lastColumn="0" w:oddVBand="0" w:evenVBand="0" w:oddHBand="1" w:evenHBand="0" w:firstRowFirstColumn="0" w:firstRowLastColumn="0" w:lastRowFirstColumn="0" w:lastRowLastColumn="0"/>
-              <w:rPr>
-                <w:sz w:val="18"/>
-                <w:szCs w:val="20"/>
-                <w:rtl/>
-                <w:lang w:bidi="fa-IR"/>
-              </w:rPr>
-            </w:pPr>
-          </w:p>
-        </w:tc>
-      </w:tr>
-      <w:tr>
-        <w:tc>
-          <w:tcPr>
-            <w:cnfStyle w:val="001000000000" w:firstRow="0" w:lastRow="0" w:firstColumn="1" w:lastColumn="0" w:oddVBand="0" w:evenVBand="0" w:oddHBand="0" w:evenHBand="0" w:firstRowFirstColumn="0" w:firstRowLastColumn="0" w:lastRowFirstColumn="0" w:lastRowLastColumn="0"/>
-            <w:tcW w:w="613" w:type="dxa"/>
-          </w:tcPr>
-          <w:p>
-            <w:pPr>
-              <w:pStyle w:val="ListParagraph"/>
-              <w:bidi/>
-              <w:ind w:left="0"/>
-              <w:rPr>
-                <w:sz w:val="20"/>
-                <w:szCs w:val="22"/>
-                <w:rtl/>
-                <w:lang w:bidi="fa-IR"/>
-              </w:rPr>
-            </w:pPr>
-          </w:p>
-        </w:tc>
-        <w:tc>
-          <w:tcPr>
-            <w:tcW w:w="8658" w:type="dxa"/>
-          </w:tcPr>
-          <w:p>
-            <w:pPr>
-              <w:pStyle w:val="ListParagraph"/>
-              <w:bidi/>
-              <w:ind w:left="0"/>
-              <w:cnfStyle w:val="000000000000" w:firstRow="0" w:lastRow="0" w:firstColumn="0" w:lastColumn="0" w:oddVBand="0" w:evenVBand="0" w:oddHBand="0" w:evenHBand="0" w:firstRowFirstColumn="0" w:firstRowLastColumn="0" w:lastRowFirstColumn="0" w:lastRowLastColumn="0"/>
-              <w:rPr>
-                <w:b/>
-                <w:bCs/>
-                <w:sz w:val="20"/>
-                <w:szCs w:val="22"/>
-                <w:rtl/>
-                <w:lang w:bidi="fa-IR"/>
-              </w:rPr>
-            </w:pPr>
-          </w:p>
-        </w:tc>
-        <w:tc>
-          <w:tcPr>
-            <w:tcW w:w="1073" w:type="dxa"/>
-          </w:tcPr>
-          <w:p>
-            <w:pPr>
-              <w:pStyle w:val="ListParagraph"/>
-              <w:bidi/>
-              <w:ind w:left="0"/>
-              <w:jc w:val="center"/>
-              <w:cnfStyle w:val="000000000000" w:firstRow="0" w:lastRow="0" w:firstColumn="0" w:lastColumn="0" w:oddVBand="0" w:evenVBand="0" w:oddHBand="0" w:evenHBand="0" w:firstRowFirstColumn="0" w:firstRowLastColumn="0" w:lastRowFirstColumn="0" w:lastRowLastColumn="0"/>
-              <w:rPr>
-                <w:sz w:val="18"/>
-                <w:szCs w:val="20"/>
-                <w:rtl/>
-                <w:lang w:bidi="fa-IR"/>
-              </w:rPr>
-            </w:pPr>
-          </w:p>
-        </w:tc>
-      </w:tr>
-      <w:tr>
-        <w:trPr>
-          <w:cnfStyle w:val="000000100000" w:firstRow="0" w:lastRow="0" w:firstColumn="0" w:lastColumn="0" w:oddVBand="0" w:evenVBand="0" w:oddHBand="1" w:evenHBand="0" w:firstRowFirstColumn="0" w:firstRowLastColumn="0" w:lastRowFirstColumn="0" w:lastRowLastColumn="0"/>
-        </w:trPr>
-        <w:tc>
-          <w:tcPr>
-            <w:cnfStyle w:val="001000000000" w:firstRow="0" w:lastRow="0" w:firstColumn="1" w:lastColumn="0" w:oddVBand="0" w:evenVBand="0" w:oddHBand="0" w:evenHBand="0" w:firstRowFirstColumn="0" w:firstRowLastColumn="0" w:lastRowFirstColumn="0" w:lastRowLastColumn="0"/>
-            <w:tcW w:w="613" w:type="dxa"/>
-          </w:tcPr>
-          <w:p>
-            <w:pPr>
-              <w:pStyle w:val="ListParagraph"/>
-              <w:bidi/>
-              <w:ind w:left="0"/>
-              <w:rPr>
-                <w:sz w:val="20"/>
-                <w:szCs w:val="22"/>
-                <w:rtl/>
-                <w:lang w:bidi="fa-IR"/>
-              </w:rPr>
-            </w:pPr>
-          </w:p>
-        </w:tc>
-        <w:tc>
-          <w:tcPr>
-            <w:tcW w:w="8658" w:type="dxa"/>
-          </w:tcPr>
-          <w:p>
-            <w:pPr>
-              <w:pStyle w:val="ListParagraph"/>
-              <w:bidi/>
-              <w:ind w:left="0"/>
-              <w:cnfStyle w:val="000000100000" w:firstRow="0" w:lastRow="0" w:firstColumn="0" w:lastColumn="0" w:oddVBand="0" w:evenVBand="0" w:oddHBand="1" w:evenHBand="0" w:firstRowFirstColumn="0" w:firstRowLastColumn="0" w:lastRowFirstColumn="0" w:lastRowLastColumn="0"/>
-              <w:rPr>
-                <w:b/>
-                <w:bCs/>
-                <w:sz w:val="20"/>
-                <w:szCs w:val="22"/>
-                <w:rtl/>
-                <w:lang w:bidi="fa-IR"/>
-              </w:rPr>
-            </w:pPr>
-          </w:p>
-        </w:tc>
-        <w:tc>
-          <w:tcPr>
-            <w:tcW w:w="1073" w:type="dxa"/>
-          </w:tcPr>
-          <w:p>
-            <w:pPr>
-              <w:pStyle w:val="ListParagraph"/>
-              <w:bidi/>
-              <w:ind w:left="0"/>
-              <w:jc w:val="center"/>
-              <w:cnfStyle w:val="000000100000" w:firstRow="0" w:lastRow="0" w:firstColumn="0" w:lastColumn="0" w:oddVBand="0" w:evenVBand="0" w:oddHBand="1" w:evenHBand="0" w:firstRowFirstColumn="0" w:firstRowLastColumn="0" w:lastRowFirstColumn="0" w:lastRowLastColumn="0"/>
-              <w:rPr>
-                <w:sz w:val="18"/>
-                <w:szCs w:val="20"/>
-                <w:rtl/>
-                <w:lang w:bidi="fa-IR"/>
-              </w:rPr>
-            </w:pPr>
-          </w:p>
-        </w:tc>
-      </w:tr>
-      <w:tr>
-        <w:tc>
-          <w:tcPr>
-            <w:cnfStyle w:val="001000000000" w:firstRow="0" w:lastRow="0" w:firstColumn="1" w:lastColumn="0" w:oddVBand="0" w:evenVBand="0" w:oddHBand="0" w:evenHBand="0" w:firstRowFirstColumn="0" w:firstRowLastColumn="0" w:lastRowFirstColumn="0" w:lastRowLastColumn="0"/>
-            <w:tcW w:w="613" w:type="dxa"/>
-          </w:tcPr>
-          <w:p>
-            <w:pPr>
-              <w:pStyle w:val="ListParagraph"/>
-              <w:bidi/>
-              <w:ind w:left="0"/>
-              <w:rPr>
-                <w:sz w:val="20"/>
-                <w:szCs w:val="22"/>
-                <w:rtl/>
-                <w:lang w:bidi="fa-IR"/>
-              </w:rPr>
-            </w:pPr>
-          </w:p>
-        </w:tc>
-        <w:tc>
-          <w:tcPr>
-            <w:tcW w:w="8658" w:type="dxa"/>
-          </w:tcPr>
-          <w:p>
-            <w:pPr>
-              <w:pStyle w:val="ListParagraph"/>
-              <w:bidi/>
-              <w:ind w:left="0"/>
-              <w:cnfStyle w:val="000000000000" w:firstRow="0" w:lastRow="0" w:firstColumn="0" w:lastColumn="0" w:oddVBand="0" w:evenVBand="0" w:oddHBand="0" w:evenHBand="0" w:firstRowFirstColumn="0" w:firstRowLastColumn="0" w:lastRowFirstColumn="0" w:lastRowLastColumn="0"/>
-              <w:rPr>
-                <w:b/>
-                <w:bCs/>
-                <w:sz w:val="20"/>
-                <w:szCs w:val="22"/>
-                <w:rtl/>
-                <w:lang w:bidi="fa-IR"/>
-              </w:rPr>
-            </w:pPr>
-          </w:p>
-        </w:tc>
-        <w:tc>
-          <w:tcPr>
-            <w:tcW w:w="1073" w:type="dxa"/>
-          </w:tcPr>
-          <w:p>
-            <w:pPr>
-              <w:pStyle w:val="ListParagraph"/>
-              <w:bidi/>
-              <w:ind w:left="0"/>
-              <w:jc w:val="center"/>
-              <w:cnfStyle w:val="000000000000" w:firstRow="0" w:lastRow="0" w:firstColumn="0" w:lastColumn="0" w:oddVBand="0" w:evenVBand="0" w:oddHBand="0" w:evenHBand="0" w:firstRowFirstColumn="0" w:firstRowLastColumn="0" w:lastRowFirstColumn="0" w:lastRowLastColumn="0"/>
-              <w:rPr>
-                <w:sz w:val="18"/>
-                <w:szCs w:val="20"/>
-                <w:rtl/>
-                <w:lang w:bidi="fa-IR"/>
-              </w:rPr>
-            </w:pPr>
-          </w:p>
-        </w:tc>
-      </w:tr>
-      <w:tr>
-        <w:trPr>
-          <w:cnfStyle w:val="000000100000" w:firstRow="0" w:lastRow="0" w:firstColumn="0" w:lastColumn="0" w:oddVBand="0" w:evenVBand="0" w:oddHBand="1" w:evenHBand="0" w:firstRowFirstColumn="0" w:firstRowLastColumn="0" w:lastRowFirstColumn="0" w:lastRowLastColumn="0"/>
-        </w:trPr>
-        <w:tc>
-          <w:tcPr>
-            <w:cnfStyle w:val="001000000000" w:firstRow="0" w:lastRow="0" w:firstColumn="1" w:lastColumn="0" w:oddVBand="0" w:evenVBand="0" w:oddHBand="0" w:evenHBand="0" w:firstRowFirstColumn="0" w:firstRowLastColumn="0" w:lastRowFirstColumn="0" w:lastRowLastColumn="0"/>
-            <w:tcW w:w="613" w:type="dxa"/>
-          </w:tcPr>
-          <w:p>
-            <w:pPr>
-              <w:pStyle w:val="ListParagraph"/>
-              <w:bidi/>
-              <w:ind w:left="0"/>
-              <w:rPr>
-                <w:sz w:val="20"/>
-                <w:szCs w:val="22"/>
-                <w:rtl/>
-                <w:lang w:bidi="fa-IR"/>
-              </w:rPr>
-            </w:pPr>
-          </w:p>
-        </w:tc>
-        <w:tc>
-          <w:tcPr>
-            <w:tcW w:w="8658" w:type="dxa"/>
-          </w:tcPr>
-          <w:p>
-            <w:pPr>
-              <w:pStyle w:val="ListParagraph"/>
-              <w:bidi/>
-              <w:ind w:left="0"/>
-              <w:cnfStyle w:val="000000100000" w:firstRow="0" w:lastRow="0" w:firstColumn="0" w:lastColumn="0" w:oddVBand="0" w:evenVBand="0" w:oddHBand="1" w:evenHBand="0" w:firstRowFirstColumn="0" w:firstRowLastColumn="0" w:lastRowFirstColumn="0" w:lastRowLastColumn="0"/>
-              <w:rPr>
-                <w:b/>
-                <w:bCs/>
-                <w:sz w:val="20"/>
-                <w:szCs w:val="22"/>
-                <w:rtl/>
-                <w:lang w:bidi="fa-IR"/>
-              </w:rPr>
-            </w:pPr>
-          </w:p>
-        </w:tc>
-        <w:tc>
-          <w:tcPr>
-            <w:tcW w:w="1073" w:type="dxa"/>
-          </w:tcPr>
-          <w:p>
-            <w:pPr>
-              <w:pStyle w:val="ListParagraph"/>
-              <w:bidi/>
-              <w:ind w:left="0"/>
-              <w:jc w:val="center"/>
-              <w:cnfStyle w:val="000000100000" w:firstRow="0" w:lastRow="0" w:firstColumn="0" w:lastColumn="0" w:oddVBand="0" w:evenVBand="0" w:oddHBand="1" w:evenHBand="0" w:firstRowFirstColumn="0" w:firstRowLastColumn="0" w:lastRowFirstColumn="0" w:lastRowLastColumn="0"/>
-              <w:rPr>
-                <w:sz w:val="18"/>
-                <w:szCs w:val="20"/>
-                <w:rtl/>
-                <w:lang w:bidi="fa-IR"/>
-              </w:rPr>
-            </w:pPr>
-          </w:p>
-        </w:tc>
-      </w:tr>
-      <w:tr>
-        <w:tc>
-          <w:tcPr>
-            <w:cnfStyle w:val="001000000000" w:firstRow="0" w:lastRow="0" w:firstColumn="1" w:lastColumn="0" w:oddVBand="0" w:evenVBand="0" w:oddHBand="0" w:evenHBand="0" w:firstRowFirstColumn="0" w:firstRowLastColumn="0" w:lastRowFirstColumn="0" w:lastRowLastColumn="0"/>
-            <w:tcW w:w="613" w:type="dxa"/>
-          </w:tcPr>
-          <w:p>
-            <w:pPr>
-              <w:pStyle w:val="ListParagraph"/>
-              <w:bidi/>
-              <w:ind w:left="0"/>
-              <w:rPr>
-                <w:sz w:val="20"/>
-                <w:szCs w:val="22"/>
-                <w:rtl/>
-                <w:lang w:bidi="fa-IR"/>
-              </w:rPr>
-            </w:pPr>
-          </w:p>
-        </w:tc>
-        <w:tc>
-          <w:tcPr>
-            <w:tcW w:w="8658" w:type="dxa"/>
-          </w:tcPr>
-          <w:p>
-            <w:pPr>
-              <w:pStyle w:val="ListParagraph"/>
-              <w:bidi/>
-              <w:ind w:left="0"/>
-              <w:cnfStyle w:val="000000000000" w:firstRow="0" w:lastRow="0" w:firstColumn="0" w:lastColumn="0" w:oddVBand="0" w:evenVBand="0" w:oddHBand="0" w:evenHBand="0" w:firstRowFirstColumn="0" w:firstRowLastColumn="0" w:lastRowFirstColumn="0" w:lastRowLastColumn="0"/>
-              <w:rPr>
-                <w:b/>
-                <w:bCs/>
-                <w:sz w:val="20"/>
-                <w:szCs w:val="22"/>
-                <w:rtl/>
-                <w:lang w:bidi="fa-IR"/>
-              </w:rPr>
-            </w:pPr>
-          </w:p>
-        </w:tc>
-        <w:tc>
-          <w:tcPr>
-            <w:tcW w:w="1073" w:type="dxa"/>
-          </w:tcPr>
-          <w:p>
-            <w:pPr>
-              <w:pStyle w:val="ListParagraph"/>
-              <w:bidi/>
-              <w:ind w:left="0"/>
-              <w:jc w:val="center"/>
-              <w:cnfStyle w:val="000000000000" w:firstRow="0" w:lastRow="0" w:firstColumn="0" w:lastColumn="0" w:oddVBand="0" w:evenVBand="0" w:oddHBand="0" w:evenHBand="0" w:firstRowFirstColumn="0" w:firstRowLastColumn="0" w:lastRowFirstColumn="0" w:lastRowLastColumn="0"/>
               <w:rPr>
                 <w:sz w:val="18"/>
                 <w:szCs w:val="20"/>

</xml_diff>